<commit_message>
full draft to tx & mea
</commit_message>
<xml_diff>
--- a/scripts/manuscript/data_table.docx
+++ b/scripts/manuscript/data_table.docx
@@ -9,9 +9,9 @@
         <w:tblLook w:val="04A0" w:firstRow="1" w:lastRow="0" w:firstColumn="1" w:lastColumn="0" w:noHBand="0" w:noVBand="1"/>
       </w:tblPr>
       <w:tblGrid>
+        <w:gridCol w:w="1559"/>
         <w:gridCol w:w="1558"/>
-        <w:gridCol w:w="1558"/>
-        <w:gridCol w:w="1558"/>
+        <w:gridCol w:w="1557"/>
         <w:gridCol w:w="1558"/>
         <w:gridCol w:w="1559"/>
         <w:gridCol w:w="1559"/>
@@ -19,7 +19,7 @@
       <w:tr>
         <w:tc>
           <w:tcPr>
-            <w:tcW w:w="1558" w:type="dxa"/>
+            <w:tcW w:w="1559" w:type="dxa"/>
           </w:tcPr>
           <w:p>
             <w:r>
@@ -39,7 +39,7 @@
         </w:tc>
         <w:tc>
           <w:tcPr>
-            <w:tcW w:w="1558" w:type="dxa"/>
+            <w:tcW w:w="1557" w:type="dxa"/>
           </w:tcPr>
           <w:p>
             <w:r>
@@ -81,7 +81,7 @@
       <w:tr>
         <w:tc>
           <w:tcPr>
-            <w:tcW w:w="1558" w:type="dxa"/>
+            <w:tcW w:w="1559" w:type="dxa"/>
           </w:tcPr>
           <w:p>
             <w:r>
@@ -101,7 +101,7 @@
         </w:tc>
         <w:tc>
           <w:tcPr>
-            <w:tcW w:w="1558" w:type="dxa"/>
+            <w:tcW w:w="1557" w:type="dxa"/>
           </w:tcPr>
           <w:p>
             <w:r>
@@ -159,7 +159,7 @@
       <w:tr>
         <w:tc>
           <w:tcPr>
-            <w:tcW w:w="1558" w:type="dxa"/>
+            <w:tcW w:w="1559" w:type="dxa"/>
           </w:tcPr>
           <w:p>
             <w:r>
@@ -179,7 +179,7 @@
         </w:tc>
         <w:tc>
           <w:tcPr>
-            <w:tcW w:w="1558" w:type="dxa"/>
+            <w:tcW w:w="1557" w:type="dxa"/>
           </w:tcPr>
           <w:p>
             <w:r>
@@ -215,7 +215,7 @@
       <w:tr>
         <w:tc>
           <w:tcPr>
-            <w:tcW w:w="1558" w:type="dxa"/>
+            <w:tcW w:w="1559" w:type="dxa"/>
           </w:tcPr>
           <w:p>
             <w:r>
@@ -235,7 +235,7 @@
         </w:tc>
         <w:tc>
           <w:tcPr>
-            <w:tcW w:w="1558" w:type="dxa"/>
+            <w:tcW w:w="1557" w:type="dxa"/>
           </w:tcPr>
           <w:p>
             <w:r>
@@ -271,7 +271,7 @@
       <w:tr>
         <w:tc>
           <w:tcPr>
-            <w:tcW w:w="1558" w:type="dxa"/>
+            <w:tcW w:w="1559" w:type="dxa"/>
           </w:tcPr>
           <w:p>
             <w:r>
@@ -291,7 +291,7 @@
         </w:tc>
         <w:tc>
           <w:tcPr>
-            <w:tcW w:w="1558" w:type="dxa"/>
+            <w:tcW w:w="1557" w:type="dxa"/>
           </w:tcPr>
           <w:p>
             <w:r>
@@ -318,11 +318,9 @@
             <w:r>
               <w:t xml:space="preserve">Modelled; Modelled based on the plot point clouds, lidar data, and </w:t>
             </w:r>
-            <w:proofErr w:type="spellStart"/>
-            <w:r>
-              <w:t>ancilliary</w:t>
-            </w:r>
-            <w:proofErr w:type="spellEnd"/>
+            <w:r>
+              <w:t>ancillary</w:t>
+            </w:r>
             <w:r>
               <w:t xml:space="preserve"> information</w:t>
             </w:r>
@@ -339,7 +337,7 @@
       <w:tr>
         <w:tc>
           <w:tcPr>
-            <w:tcW w:w="1558" w:type="dxa"/>
+            <w:tcW w:w="1559" w:type="dxa"/>
           </w:tcPr>
           <w:p>
             <w:r>
@@ -359,7 +357,7 @@
         </w:tc>
         <w:tc>
           <w:tcPr>
-            <w:tcW w:w="1558" w:type="dxa"/>
+            <w:tcW w:w="1557" w:type="dxa"/>
           </w:tcPr>
           <w:p>
             <w:r>
@@ -395,7 +393,7 @@
       <w:tr>
         <w:tc>
           <w:tcPr>
-            <w:tcW w:w="1558" w:type="dxa"/>
+            <w:tcW w:w="1559" w:type="dxa"/>
           </w:tcPr>
           <w:p>
             <w:r>
@@ -415,7 +413,7 @@
         </w:tc>
         <w:tc>
           <w:tcPr>
-            <w:tcW w:w="1558" w:type="dxa"/>
+            <w:tcW w:w="1557" w:type="dxa"/>
           </w:tcPr>
           <w:p>
             <w:r>
@@ -451,72 +449,99 @@
       <w:tr>
         <w:tc>
           <w:tcPr>
-            <w:tcW w:w="1558" w:type="dxa"/>
+            <w:tcW w:w="1559" w:type="dxa"/>
+          </w:tcPr>
+          <w:p>
+            <w:r>
+              <w:t>Cumulative DHI</w:t>
+            </w:r>
+          </w:p>
+        </w:tc>
+        <w:tc>
+          <w:tcPr>
+            <w:tcW w:w="1558" w:type="dxa"/>
+          </w:tcPr>
+          <w:p>
+            <w:r>
+              <w:t>Landsat</w:t>
+            </w:r>
+          </w:p>
+        </w:tc>
+        <w:tc>
+          <w:tcPr>
+            <w:tcW w:w="1557" w:type="dxa"/>
+          </w:tcPr>
+          <w:p>
+            <w:r>
+              <w:t>2011-2020</w:t>
+            </w:r>
+          </w:p>
+        </w:tc>
+        <w:tc>
+          <w:tcPr>
+            <w:tcW w:w="1558" w:type="dxa"/>
+          </w:tcPr>
+          <w:p>
+            <w:r>
+              <w:t>Sum of synthetic year of NDVI observations</w:t>
+            </w:r>
+          </w:p>
+        </w:tc>
+        <w:tc>
+          <w:tcPr>
+            <w:tcW w:w="1559" w:type="dxa"/>
+            <w:vMerge w:val="restart"/>
+          </w:tcPr>
+          <w:p>
+            <w:r>
+              <w:t>Response variables</w:t>
+            </w:r>
+          </w:p>
+        </w:tc>
+        <w:tc>
+          <w:tcPr>
+            <w:tcW w:w="1559" w:type="dxa"/>
+            <w:vMerge w:val="restart"/>
           </w:tcPr>
           <w:p>
             <w:proofErr w:type="spellStart"/>
             <w:r>
-              <w:t>Lorey’s</w:t>
+              <w:t>Radeloff</w:t>
             </w:r>
             <w:proofErr w:type="spellEnd"/>
             <w:r>
-              <w:t xml:space="preserve"> Height?</w:t>
-            </w:r>
-          </w:p>
-        </w:tc>
-        <w:tc>
-          <w:tcPr>
-            <w:tcW w:w="1558" w:type="dxa"/>
-          </w:tcPr>
-          <w:p>
-            <w:r>
-              <w:t>Landsat and ALS</w:t>
-            </w:r>
-          </w:p>
-        </w:tc>
-        <w:tc>
-          <w:tcPr>
-            <w:tcW w:w="1558" w:type="dxa"/>
-          </w:tcPr>
-          <w:p>
-            <w:r>
-              <w:t>2015</w:t>
-            </w:r>
-          </w:p>
-        </w:tc>
-        <w:tc>
-          <w:tcPr>
-            <w:tcW w:w="1558" w:type="dxa"/>
-          </w:tcPr>
-          <w:p>
-            <w:r>
-              <w:t>Canopy height weighted by basal area</w:t>
-            </w:r>
-          </w:p>
-        </w:tc>
-        <w:tc>
-          <w:tcPr>
-            <w:tcW w:w="1559" w:type="dxa"/>
-            <w:vMerge/>
-          </w:tcPr>
-          <w:p/>
-        </w:tc>
-        <w:tc>
-          <w:tcPr>
-            <w:tcW w:w="1559" w:type="dxa"/>
-            <w:vMerge/>
-          </w:tcPr>
+              <w:t xml:space="preserve"> et al. (2019); </w:t>
+            </w:r>
+            <w:proofErr w:type="spellStart"/>
+            <w:r>
+              <w:t>Razenkova</w:t>
+            </w:r>
+            <w:proofErr w:type="spellEnd"/>
+            <w:r>
+              <w:t xml:space="preserve"> et al. (2022); </w:t>
+            </w:r>
+          </w:p>
+          <w:p>
+            <w:proofErr w:type="spellStart"/>
+            <w:r>
+              <w:t>Razenkova</w:t>
+            </w:r>
+            <w:proofErr w:type="spellEnd"/>
+            <w:r>
+              <w:t xml:space="preserve"> et al. (In Press)</w:t>
+            </w:r>
+          </w:p>
           <w:p/>
         </w:tc>
       </w:tr>
       <w:tr>
         <w:tc>
           <w:tcPr>
-            <w:tcW w:w="1558" w:type="dxa"/>
-          </w:tcPr>
-          <w:p>
-            <w:r>
-              <w:t>Cumulative DHI</w:t>
+            <w:tcW w:w="1559" w:type="dxa"/>
+          </w:tcPr>
+          <w:p>
+            <w:r>
+              <w:t>Variation DHI</w:t>
             </w:r>
           </w:p>
         </w:tc>
@@ -532,7 +557,7 @@
         </w:tc>
         <w:tc>
           <w:tcPr>
-            <w:tcW w:w="1558" w:type="dxa"/>
+            <w:tcW w:w="1557" w:type="dxa"/>
           </w:tcPr>
           <w:p>
             <w:r>
@@ -546,68 +571,33 @@
           </w:tcPr>
           <w:p>
             <w:r>
-              <w:t>Sum of synthetic year of NDVI observations</w:t>
-            </w:r>
-          </w:p>
-        </w:tc>
-        <w:tc>
-          <w:tcPr>
-            <w:tcW w:w="1559" w:type="dxa"/>
-            <w:vMerge w:val="restart"/>
-          </w:tcPr>
-          <w:p>
-            <w:r>
-              <w:t>Response variables</w:t>
-            </w:r>
-          </w:p>
-        </w:tc>
-        <w:tc>
-          <w:tcPr>
-            <w:tcW w:w="1559" w:type="dxa"/>
-            <w:vMerge w:val="restart"/>
-          </w:tcPr>
-          <w:p>
-            <w:proofErr w:type="spellStart"/>
-            <w:r>
-              <w:t>Radeloff</w:t>
-            </w:r>
-            <w:proofErr w:type="spellEnd"/>
-            <w:r>
-              <w:t xml:space="preserve"> et al. (2019); </w:t>
-            </w:r>
-            <w:proofErr w:type="spellStart"/>
-            <w:r>
-              <w:t>Razenkova</w:t>
-            </w:r>
-            <w:proofErr w:type="spellEnd"/>
-            <w:r>
-              <w:t xml:space="preserve"> et al. (2022); </w:t>
-            </w:r>
-          </w:p>
-          <w:p>
-            <w:proofErr w:type="spellStart"/>
-            <w:r>
-              <w:t>Razenkova</w:t>
-            </w:r>
-            <w:proofErr w:type="spellEnd"/>
-            <w:r>
-              <w:t xml:space="preserve"> et al. (In Press)</w:t>
-            </w:r>
-          </w:p>
+              <w:t>Coefficient of variation of synthetic year of NDVI observations</w:t>
+            </w:r>
+          </w:p>
+        </w:tc>
+        <w:tc>
+          <w:tcPr>
+            <w:tcW w:w="1559" w:type="dxa"/>
+            <w:vMerge/>
+          </w:tcPr>
+          <w:p/>
+        </w:tc>
+        <w:tc>
+          <w:tcPr>
+            <w:tcW w:w="1559" w:type="dxa"/>
+            <w:vMerge/>
+          </w:tcPr>
           <w:p/>
         </w:tc>
       </w:tr>
       <w:tr>
         <w:tc>
           <w:tcPr>
-            <w:tcW w:w="1558" w:type="dxa"/>
-          </w:tcPr>
-          <w:p>
-            <w:r>
-              <w:t>Variation</w:t>
-            </w:r>
-            <w:r>
-              <w:t xml:space="preserve"> DHI</w:t>
+            <w:tcW w:w="1559" w:type="dxa"/>
+          </w:tcPr>
+          <w:p>
+            <w:r>
+              <w:t>Cumulative DHI</w:t>
             </w:r>
           </w:p>
         </w:tc>
@@ -623,7 +613,7 @@
         </w:tc>
         <w:tc>
           <w:tcPr>
-            <w:tcW w:w="1558" w:type="dxa"/>
+            <w:tcW w:w="1557" w:type="dxa"/>
           </w:tcPr>
           <w:p>
             <w:r>
@@ -637,69 +627,7 @@
           </w:tcPr>
           <w:p>
             <w:r>
-              <w:t>Coefficient of variation</w:t>
-            </w:r>
-            <w:r>
-              <w:t xml:space="preserve"> of synthetic year of NDVI observations</w:t>
-            </w:r>
-          </w:p>
-        </w:tc>
-        <w:tc>
-          <w:tcPr>
-            <w:tcW w:w="1559" w:type="dxa"/>
-            <w:vMerge/>
-          </w:tcPr>
-          <w:p/>
-        </w:tc>
-        <w:tc>
-          <w:tcPr>
-            <w:tcW w:w="1559" w:type="dxa"/>
-            <w:vMerge/>
-          </w:tcPr>
-          <w:p/>
-        </w:tc>
-      </w:tr>
-      <w:tr>
-        <w:tc>
-          <w:tcPr>
-            <w:tcW w:w="1558" w:type="dxa"/>
-          </w:tcPr>
-          <w:p>
-            <w:r>
-              <w:t>Cumulative DHI</w:t>
-            </w:r>
-          </w:p>
-        </w:tc>
-        <w:tc>
-          <w:tcPr>
-            <w:tcW w:w="1558" w:type="dxa"/>
-          </w:tcPr>
-          <w:p>
-            <w:r>
-              <w:t>Landsat</w:t>
-            </w:r>
-          </w:p>
-        </w:tc>
-        <w:tc>
-          <w:tcPr>
-            <w:tcW w:w="1558" w:type="dxa"/>
-          </w:tcPr>
-          <w:p>
-            <w:r>
-              <w:t>2011-2020</w:t>
-            </w:r>
-          </w:p>
-        </w:tc>
-        <w:tc>
-          <w:tcPr>
-            <w:tcW w:w="1558" w:type="dxa"/>
-          </w:tcPr>
-          <w:p>
-            <w:r>
-              <w:t>Minimum</w:t>
-            </w:r>
-            <w:r>
-              <w:t xml:space="preserve"> of synthetic year of NDVI observations</w:t>
+              <w:t>Minimum of synthetic year of NDVI observations</w:t>
             </w:r>
           </w:p>
         </w:tc>

</xml_diff>